<commit_message>
Finished application lab 2
</commit_message>
<xml_diff>
--- a/ApplicationLab2/ATOC5860_applicationlab2_Shaw.docx
+++ b/ApplicationLab2/ATOC5860_applicationlab2_Shaw.docx
@@ -783,7 +783,7 @@
                         <a:effectLst/>
                         <a:extLst>
                           <a:ext uri="{C572A759-6A51-4108-AA02-DFA0A04FC94B}">
-                            <ma14:wrappingTextBoxFlag xmlns="" xmlns:mo="http://schemas.microsoft.com/office/mac/office/2008/main" xmlns:mv="urn:schemas-microsoft-com:mac:vml" xmlns:o="urn:schemas-microsoft-com:office:office" xmlns:v="urn:schemas-microsoft-com:vml" xmlns:w10="urn:schemas-microsoft-com:office:word" xmlns:w="http://schemas.openxmlformats.org/wordprocessingml/2006/main" xmlns:ma14="http://schemas.microsoft.com/office/mac/drawingml/2011/main"/>
+                            <ma14:wrappingTextBoxFlag xmlns:ma14="http://schemas.microsoft.com/office/mac/drawingml/2011/main" xmlns:w="http://schemas.openxmlformats.org/wordprocessingml/2006/main" xmlns:w10="urn:schemas-microsoft-com:office:word" xmlns:v="urn:schemas-microsoft-com:vml" xmlns:o="urn:schemas-microsoft-com:office:office" xmlns:mv="urn:schemas-microsoft-com:mac:vml" xmlns:mo="http://schemas.microsoft.com/office/mac/office/2008/main" xmlns=""/>
                           </a:ext>
                         </a:extLst>
                       </wps:spPr>
@@ -958,7 +958,7 @@
                     <pic:cNvPicPr/>
                   </pic:nvPicPr>
                   <pic:blipFill>
-                    <a:blip r:embed="rId4" cstate="print">
+                    <a:blip r:embed="rId5" cstate="print">
                       <a:extLst>
                         <a:ext uri="{28A0092B-C50C-407E-A947-70E740481C1C}">
                           <a14:useLocalDpi xmlns:a14="http://schemas.microsoft.com/office/drawing/2010/main" val="0"/>
@@ -1002,7 +1002,7 @@
       <w:pPr>
         <w:jc w:val="both"/>
       </w:pPr>
-      <w:hyperlink r:id="rId5" w:history="1">
+      <w:hyperlink r:id="rId6" w:history="1">
         <w:r>
           <w:rPr>
             <w:rStyle w:val="Hyperlink"/>
@@ -1054,6 +1054,54 @@
         <w:t>1) Start with the default settings in the code.  First read in the Arctic Oscillation (AO) data.  Look at your data!!  Plot it as a timeseries.  Save the timeseries plot as a postscript file and put it in this document.</w:t>
       </w:r>
     </w:p>
+    <w:p>
+      <w:r>
+        <w:rPr>
+          <w:noProof/>
+        </w:rPr>
+        <w:drawing>
+          <wp:inline distT="0" distB="0" distL="0" distR="0" wp14:anchorId="578C2DCA" wp14:editId="2D8AF56A">
+            <wp:extent cx="5486400" cy="3657600"/>
+            <wp:effectExtent l="0" t="0" r="0" b="0"/>
+            <wp:docPr id="3" name="Picture 3"/>
+            <wp:cNvGraphicFramePr>
+              <a:graphicFrameLocks xmlns:a="http://schemas.openxmlformats.org/drawingml/2006/main" noChangeAspect="1"/>
+            </wp:cNvGraphicFramePr>
+            <a:graphic xmlns:a="http://schemas.openxmlformats.org/drawingml/2006/main">
+              <a:graphicData uri="http://schemas.openxmlformats.org/drawingml/2006/picture">
+                <pic:pic xmlns:pic="http://schemas.openxmlformats.org/drawingml/2006/picture">
+                  <pic:nvPicPr>
+                    <pic:cNvPr id="3" name="Picture 3"/>
+                    <pic:cNvPicPr/>
+                  </pic:nvPicPr>
+                  <pic:blipFill>
+                    <a:blip r:embed="rId7">
+                      <a:extLst>
+                        <a:ext uri="{28A0092B-C50C-407E-A947-70E740481C1C}">
+                          <a14:useLocalDpi xmlns:a14="http://schemas.microsoft.com/office/drawing/2010/main" val="0"/>
+                        </a:ext>
+                      </a:extLst>
+                    </a:blip>
+                    <a:stretch>
+                      <a:fillRect/>
+                    </a:stretch>
+                  </pic:blipFill>
+                  <pic:spPr>
+                    <a:xfrm>
+                      <a:off x="0" y="0"/>
+                      <a:ext cx="5486400" cy="3657600"/>
+                    </a:xfrm>
+                    <a:prstGeom prst="rect">
+                      <a:avLst/>
+                    </a:prstGeom>
+                  </pic:spPr>
+                </pic:pic>
+              </a:graphicData>
+            </a:graphic>
+          </wp:inline>
+        </w:drawing>
+      </w:r>
+    </w:p>
     <w:p/>
     <w:p>
       <w:r>
@@ -1070,7 +1118,32 @@
     </w:p>
     <w:p/>
     <w:p>
-      <w:r>
+      <w:pPr>
+        <w:pStyle w:val="HTMLPreformatted"/>
+      </w:pPr>
+      <w:r>
+        <w:t xml:space="preserve">The lag-one autocorrelation of the AO data is </w:t>
+      </w:r>
+      <w:r>
+        <w:t>0.30855</w:t>
+      </w:r>
+      <w:r>
+        <w:t xml:space="preserve">. This means that one timestep away, ~10% of the variance is captured. The memory is ~10% </w:t>
+      </w:r>
+      <w:proofErr w:type="gramStart"/>
+      <w:r>
+        <w:t>at this time</w:t>
+      </w:r>
+      <w:proofErr w:type="gramEnd"/>
+      <w:r>
+        <w:t xml:space="preserve"> resolution, so the memory is fairly small.</w:t>
+      </w:r>
+    </w:p>
+    <w:p/>
+    <w:p/>
+    <w:p>
+      <w:r>
+        <w:lastRenderedPageBreak/>
         <w:t xml:space="preserve">3) </w:t>
       </w:r>
       <w:r>
@@ -1089,9 +1162,139 @@
     <w:p/>
     <w:p>
       <w:r>
+        <w:t>The autocorrelation falls into the noise after 2 or 3 timesteps, indicating a small memory. The memory at lags greater than 1 are very small. There appears to be a slight increase in the autocorrelation at lag 6, but it is small enough that I think it is just noise. I would expect a noisy, inconsistent time series</w:t>
+      </w:r>
+      <w:r>
+        <w:t xml:space="preserve"> with this kind of memory.</w:t>
+      </w:r>
+    </w:p>
+    <w:p>
+      <w:pPr>
+        <w:rPr>
+          <w:rFonts w:ascii="Times New Roman" w:eastAsia="Times New Roman" w:hAnsi="Times New Roman" w:cs="Times New Roman"/>
+        </w:rPr>
+      </w:pPr>
+      <w:r>
+        <w:rPr>
+          <w:noProof/>
+        </w:rPr>
+        <w:drawing>
+          <wp:inline distT="0" distB="0" distL="0" distR="0" wp14:anchorId="2B93810D" wp14:editId="6EC3EBD5">
+            <wp:extent cx="2523490" cy="1737360"/>
+            <wp:effectExtent l="0" t="0" r="3810" b="2540"/>
+            <wp:docPr id="4" name="Picture 4" descr="Chart, line chart&#10;&#10;Description automatically generated"/>
+            <wp:cNvGraphicFramePr>
+              <a:graphicFrameLocks xmlns:a="http://schemas.openxmlformats.org/drawingml/2006/main" noChangeAspect="1"/>
+            </wp:cNvGraphicFramePr>
+            <a:graphic xmlns:a="http://schemas.openxmlformats.org/drawingml/2006/main">
+              <a:graphicData uri="http://schemas.openxmlformats.org/drawingml/2006/picture">
+                <pic:pic xmlns:pic="http://schemas.openxmlformats.org/drawingml/2006/picture">
+                  <pic:nvPicPr>
+                    <pic:cNvPr id="4" name="Picture 4" descr="Chart, line chart&#10;&#10;Description automatically generated"/>
+                    <pic:cNvPicPr>
+                      <a:picLocks noChangeAspect="1" noChangeArrowheads="1"/>
+                    </pic:cNvPicPr>
+                  </pic:nvPicPr>
+                  <pic:blipFill>
+                    <a:blip r:embed="rId8">
+                      <a:extLst>
+                        <a:ext uri="{28A0092B-C50C-407E-A947-70E740481C1C}">
+                          <a14:useLocalDpi xmlns:a14="http://schemas.microsoft.com/office/drawing/2010/main" val="0"/>
+                        </a:ext>
+                      </a:extLst>
+                    </a:blip>
+                    <a:srcRect/>
+                    <a:stretch>
+                      <a:fillRect/>
+                    </a:stretch>
+                  </pic:blipFill>
+                  <pic:spPr bwMode="auto">
+                    <a:xfrm>
+                      <a:off x="0" y="0"/>
+                      <a:ext cx="2523490" cy="1737360"/>
+                    </a:xfrm>
+                    <a:prstGeom prst="rect">
+                      <a:avLst/>
+                    </a:prstGeom>
+                    <a:noFill/>
+                    <a:ln>
+                      <a:noFill/>
+                    </a:ln>
+                  </pic:spPr>
+                </pic:pic>
+              </a:graphicData>
+            </a:graphic>
+          </wp:inline>
+        </w:drawing>
+      </w:r>
+    </w:p>
+    <w:p/>
+    <w:p>
+      <w:r>
         <w:t>4) Generate a synthetic red noise time series with the same lag-1 autocorrelation as the AO data. Your synthetic dataset should have different time evolution but the same memory as the AO.  Plot the AO timeseries and the synthetic red noise time series. Put the plot below.</w:t>
       </w:r>
     </w:p>
+    <w:p>
+      <w:pPr>
+        <w:rPr>
+          <w:rFonts w:ascii="Times New Roman" w:eastAsia="Times New Roman" w:hAnsi="Times New Roman" w:cs="Times New Roman"/>
+        </w:rPr>
+      </w:pPr>
+      <w:r>
+        <w:rPr>
+          <w:noProof/>
+        </w:rPr>
+        <w:drawing>
+          <wp:inline distT="0" distB="0" distL="0" distR="0" wp14:anchorId="31B3532A" wp14:editId="3AED281E">
+            <wp:extent cx="5486400" cy="1767840"/>
+            <wp:effectExtent l="0" t="0" r="0" b="0"/>
+            <wp:docPr id="5" name="Picture 5" descr="A picture containing text, lined, line, day&#10;&#10;Description automatically generated"/>
+            <wp:cNvGraphicFramePr>
+              <a:graphicFrameLocks xmlns:a="http://schemas.openxmlformats.org/drawingml/2006/main" noChangeAspect="1"/>
+            </wp:cNvGraphicFramePr>
+            <a:graphic xmlns:a="http://schemas.openxmlformats.org/drawingml/2006/main">
+              <a:graphicData uri="http://schemas.openxmlformats.org/drawingml/2006/picture">
+                <pic:pic xmlns:pic="http://schemas.openxmlformats.org/drawingml/2006/picture">
+                  <pic:nvPicPr>
+                    <pic:cNvPr id="5" name="Picture 5" descr="A picture containing text, lined, line, day&#10;&#10;Description automatically generated"/>
+                    <pic:cNvPicPr>
+                      <a:picLocks noChangeAspect="1" noChangeArrowheads="1"/>
+                    </pic:cNvPicPr>
+                  </pic:nvPicPr>
+                  <pic:blipFill>
+                    <a:blip r:embed="rId9">
+                      <a:extLst>
+                        <a:ext uri="{28A0092B-C50C-407E-A947-70E740481C1C}">
+                          <a14:useLocalDpi xmlns:a14="http://schemas.microsoft.com/office/drawing/2010/main" val="0"/>
+                        </a:ext>
+                      </a:extLst>
+                    </a:blip>
+                    <a:srcRect/>
+                    <a:stretch>
+                      <a:fillRect/>
+                    </a:stretch>
+                  </pic:blipFill>
+                  <pic:spPr bwMode="auto">
+                    <a:xfrm>
+                      <a:off x="0" y="0"/>
+                      <a:ext cx="5486400" cy="1767840"/>
+                    </a:xfrm>
+                    <a:prstGeom prst="rect">
+                      <a:avLst/>
+                    </a:prstGeom>
+                    <a:noFill/>
+                    <a:ln>
+                      <a:noFill/>
+                    </a:ln>
+                  </pic:spPr>
+                </pic:pic>
+              </a:graphicData>
+            </a:graphic>
+          </wp:inline>
+        </w:drawing>
+      </w:r>
+    </w:p>
+    <w:p/>
     <w:p/>
     <w:p>
       <w:r>
@@ -1117,6 +1320,17 @@
       </w:r>
       <w:r>
         <w:t xml:space="preserve"> </w:t>
+      </w:r>
+    </w:p>
+    <w:p/>
+    <w:p>
+      <w:r>
+        <w:t>These datasets have the same memory, but different natural variations. As such, I wouldn’t expect these timeseries to be correlated.</w:t>
+      </w:r>
+    </w:p>
+    <w:p>
+      <w:r>
+        <w:t>The actual correlation between these timeseries is r = -0.01 and the percent of variance explained is 0.01%. These timeseries are not correlated.</w:t>
       </w:r>
     </w:p>
     <w:p/>
@@ -1163,11 +1377,180 @@
     <w:p/>
     <w:p>
       <w:r>
-        <w:t xml:space="preserve">7)  Calculate the correlation statistics for the highest correlation obtained in question 6). Two methods are provided - they should give you the same answers. Place a confidence </w:t>
-      </w:r>
-      <w:r>
-        <w:lastRenderedPageBreak/>
-        <w:t>interval on your correlation. Because you have found a correlation that is not equal to 0, use the Fisher-Z Transformation. Did your "fishing" for a statistically significant correlation work?  Is your highest correlation statistically significant (i.e., can you reject the null hypothesis that the correlation is zero)?  Write out the steps for hypothesis testing and use the values you calculate to formally assess.</w:t>
+        <w:t>We eventually find “significant” correlations if we repeatedly attempt to correlate subset of the two datasets.</w:t>
+      </w:r>
+      <w:r>
+        <w:t xml:space="preserve"> When we attempt 200 times, we get:</w:t>
+      </w:r>
+    </w:p>
+    <w:p/>
+    <w:p>
+      <w:pPr>
+        <w:tabs>
+          <w:tab w:val="left" w:pos="916"/>
+          <w:tab w:val="left" w:pos="1832"/>
+          <w:tab w:val="left" w:pos="2748"/>
+          <w:tab w:val="left" w:pos="3664"/>
+          <w:tab w:val="left" w:pos="4580"/>
+          <w:tab w:val="left" w:pos="5496"/>
+          <w:tab w:val="left" w:pos="6412"/>
+          <w:tab w:val="left" w:pos="7328"/>
+          <w:tab w:val="left" w:pos="8244"/>
+          <w:tab w:val="left" w:pos="9160"/>
+          <w:tab w:val="left" w:pos="10076"/>
+          <w:tab w:val="left" w:pos="10992"/>
+          <w:tab w:val="left" w:pos="11908"/>
+          <w:tab w:val="left" w:pos="12824"/>
+          <w:tab w:val="left" w:pos="13740"/>
+          <w:tab w:val="left" w:pos="14656"/>
+        </w:tabs>
+        <w:rPr>
+          <w:rFonts w:ascii="Courier New" w:eastAsia="Times New Roman" w:hAnsi="Courier New" w:cs="Courier New"/>
+          <w:sz w:val="20"/>
+          <w:szCs w:val="20"/>
+        </w:rPr>
+      </w:pPr>
+      <w:r>
+        <w:rPr>
+          <w:rFonts w:ascii="Courier New" w:eastAsia="Times New Roman" w:hAnsi="Courier New" w:cs="Courier New"/>
+          <w:sz w:val="20"/>
+          <w:szCs w:val="20"/>
+        </w:rPr>
+        <w:t xml:space="preserve">Largest </w:t>
+      </w:r>
+      <w:proofErr w:type="spellStart"/>
+      <w:r>
+        <w:rPr>
+          <w:rFonts w:ascii="Courier New" w:eastAsia="Times New Roman" w:hAnsi="Courier New" w:cs="Courier New"/>
+          <w:sz w:val="20"/>
+          <w:szCs w:val="20"/>
+        </w:rPr>
+        <w:t>r_value</w:t>
+      </w:r>
+      <w:proofErr w:type="spellEnd"/>
+      <w:r>
+        <w:rPr>
+          <w:rFonts w:ascii="Courier New" w:eastAsia="Times New Roman" w:hAnsi="Courier New" w:cs="Courier New"/>
+          <w:sz w:val="20"/>
+          <w:szCs w:val="20"/>
+        </w:rPr>
+        <w:t xml:space="preserve"> 0.71</w:t>
+      </w:r>
+    </w:p>
+    <w:p>
+      <w:pPr>
+        <w:tabs>
+          <w:tab w:val="left" w:pos="916"/>
+          <w:tab w:val="left" w:pos="1832"/>
+          <w:tab w:val="left" w:pos="2748"/>
+          <w:tab w:val="left" w:pos="3664"/>
+          <w:tab w:val="left" w:pos="4580"/>
+          <w:tab w:val="left" w:pos="5496"/>
+          <w:tab w:val="left" w:pos="6412"/>
+          <w:tab w:val="left" w:pos="7328"/>
+          <w:tab w:val="left" w:pos="8244"/>
+          <w:tab w:val="left" w:pos="9160"/>
+          <w:tab w:val="left" w:pos="10076"/>
+          <w:tab w:val="left" w:pos="10992"/>
+          <w:tab w:val="left" w:pos="11908"/>
+          <w:tab w:val="left" w:pos="12824"/>
+          <w:tab w:val="left" w:pos="13740"/>
+          <w:tab w:val="left" w:pos="14656"/>
+        </w:tabs>
+        <w:rPr>
+          <w:rFonts w:ascii="Courier New" w:eastAsia="Times New Roman" w:hAnsi="Courier New" w:cs="Courier New"/>
+          <w:sz w:val="20"/>
+          <w:szCs w:val="20"/>
+        </w:rPr>
+      </w:pPr>
+      <w:r>
+        <w:rPr>
+          <w:rFonts w:ascii="Courier New" w:eastAsia="Times New Roman" w:hAnsi="Courier New" w:cs="Courier New"/>
+          <w:sz w:val="20"/>
+          <w:szCs w:val="20"/>
+        </w:rPr>
+        <w:t>Largest variance explained 50.07 %</w:t>
+      </w:r>
+    </w:p>
+    <w:p/>
+    <w:p>
+      <w:r>
+        <w:t>7)  Calculate the correlation statistics for the highest correlation obtained in question 6). Two methods are provided - they should give you the same answers. Place a confidence interval on your correlation. Because you have found a correlation that is not equal to 0, use the Fisher-Z Transformation. Did your "fishing" for a statistically significant correlation work?  Is your highest correlation statistically significant (i.e., can you reject the null hypothesis that the correlation is zero)?  Write out the steps for hypothesis testing and use the values you calculate to formally assess.</w:t>
+      </w:r>
+    </w:p>
+    <w:p/>
+    <w:p>
+      <w:r>
+        <w:t>Yes, fishing for a statistically correlation did work. The confidence interval on the correlation is 0.35-0.88. We can reject the null hypothesis.</w:t>
+      </w:r>
+    </w:p>
+    <w:p/>
+    <w:p>
+      <w:pPr>
+        <w:pStyle w:val="ListParagraph"/>
+        <w:numPr>
+          <w:ilvl w:val="0"/>
+          <w:numId w:val="1"/>
+        </w:numPr>
+      </w:pPr>
+      <w:r>
+        <w:t>Confidence interval (95%, alpha=0.05)</w:t>
+      </w:r>
+    </w:p>
+    <w:p>
+      <w:pPr>
+        <w:pStyle w:val="ListParagraph"/>
+        <w:numPr>
+          <w:ilvl w:val="0"/>
+          <w:numId w:val="1"/>
+        </w:numPr>
+      </w:pPr>
+      <w:r>
+        <w:t xml:space="preserve">Null hypothesis: The correlation coefficient is </w:t>
+      </w:r>
+      <w:proofErr w:type="gramStart"/>
+      <w:r>
+        <w:t>actually zero</w:t>
+      </w:r>
+      <w:proofErr w:type="gramEnd"/>
+      <w:r>
+        <w:t>.</w:t>
+      </w:r>
+    </w:p>
+    <w:p>
+      <w:pPr>
+        <w:pStyle w:val="ListParagraph"/>
+        <w:numPr>
+          <w:ilvl w:val="0"/>
+          <w:numId w:val="1"/>
+        </w:numPr>
+      </w:pPr>
+      <w:r>
+        <w:t>We use a t-statistic because our sample is &lt;30 observations. We must assume that the data is normally distributed.</w:t>
+      </w:r>
+    </w:p>
+    <w:p>
+      <w:pPr>
+        <w:pStyle w:val="ListParagraph"/>
+        <w:numPr>
+          <w:ilvl w:val="0"/>
+          <w:numId w:val="1"/>
+        </w:numPr>
+      </w:pPr>
+      <w:r>
+        <w:t>The critical t-value is 2.11</w:t>
+      </w:r>
+    </w:p>
+    <w:p>
+      <w:pPr>
+        <w:pStyle w:val="ListParagraph"/>
+        <w:numPr>
+          <w:ilvl w:val="0"/>
+          <w:numId w:val="1"/>
+        </w:numPr>
+      </w:pPr>
+      <w:r>
+        <w:t>The calculated t-value does not exceed the critical value, so we can reject the null hypothesis.</w:t>
       </w:r>
     </w:p>
     <w:p/>
@@ -1177,12 +1560,28 @@
       </w:r>
     </w:p>
     <w:p/>
+    <w:p>
+      <w:r>
+        <w:t xml:space="preserve">Yes, we likely did find a null hypothesis. If we have a 5% chance of finding a false correlation each time, the likely hood that we never find one after 200 iterations is 0.95^200 &lt;&lt; 1. There is a </w:t>
+      </w:r>
+      <w:r>
+        <w:rPr>
+          <w:b/>
+          <w:bCs/>
+        </w:rPr>
+        <w:t>very high</w:t>
+      </w:r>
+      <w:r>
+        <w:t xml:space="preserve"> likelihood that the correlations we’ve found are false.</w:t>
+      </w:r>
+    </w:p>
+    <w:p/>
     <w:p/>
     <w:p>
       <w:r>
         <w:t xml:space="preserve">FOR FUN:  Check out - </w:t>
       </w:r>
-      <w:hyperlink r:id="rId6" w:history="1">
+      <w:hyperlink r:id="rId10" w:history="1">
         <w:r>
           <w:rPr>
             <w:rStyle w:val="Hyperlink"/>
@@ -1206,6 +1605,103 @@
     </w:sectPr>
   </w:body>
 </w:document>
+</file>
+
+<file path=word/numbering.xml><?xml version="1.0" encoding="utf-8"?>
+<w:numbering xmlns:wpc="http://schemas.microsoft.com/office/word/2010/wordprocessingCanvas" xmlns:cx="http://schemas.microsoft.com/office/drawing/2014/chartex" xmlns:cx1="http://schemas.microsoft.com/office/drawing/2015/9/8/chartex" xmlns:cx2="http://schemas.microsoft.com/office/drawing/2015/10/21/chartex" xmlns:cx3="http://schemas.microsoft.com/office/drawing/2016/5/9/chartex" xmlns:cx4="http://schemas.microsoft.com/office/drawing/2016/5/10/chartex" xmlns:cx5="http://schemas.microsoft.com/office/drawing/2016/5/11/chartex" xmlns:cx6="http://schemas.microsoft.com/office/drawing/2016/5/12/chartex" xmlns:cx7="http://schemas.microsoft.com/office/drawing/2016/5/13/chartex" xmlns:cx8="http://schemas.microsoft.com/office/drawing/2016/5/14/chartex" xmlns:mc="http://schemas.openxmlformats.org/markup-compatibility/2006" xmlns:aink="http://schemas.microsoft.com/office/drawing/2016/ink" xmlns:am3d="http://schemas.microsoft.com/office/drawing/2017/model3d" xmlns:o="urn:schemas-microsoft-com:office:office" xmlns:r="http://schemas.openxmlformats.org/officeDocument/2006/relationships" xmlns:m="http://schemas.openxmlformats.org/officeDocument/2006/math" xmlns:v="urn:schemas-microsoft-com:vml" xmlns:wp14="http://schemas.microsoft.com/office/word/2010/wordprocessingDrawing" xmlns:wp="http://schemas.openxmlformats.org/drawingml/2006/wordprocessingDrawing" xmlns:w10="urn:schemas-microsoft-com:office:word" xmlns:w="http://schemas.openxmlformats.org/wordprocessingml/2006/main" xmlns:w14="http://schemas.microsoft.com/office/word/2010/wordml" xmlns:w15="http://schemas.microsoft.com/office/word/2012/wordml" xmlns:w16cex="http://schemas.microsoft.com/office/word/2018/wordml/cex" xmlns:w16cid="http://schemas.microsoft.com/office/word/2016/wordml/cid" xmlns:w16="http://schemas.microsoft.com/office/word/2018/wordml" xmlns:w16sdtdh="http://schemas.microsoft.com/office/word/2020/wordml/sdtdatahash" xmlns:w16se="http://schemas.microsoft.com/office/word/2015/wordml/symex" xmlns:wpg="http://schemas.microsoft.com/office/word/2010/wordprocessingGroup" xmlns:wpi="http://schemas.microsoft.com/office/word/2010/wordprocessingInk" xmlns:wne="http://schemas.microsoft.com/office/word/2006/wordml" xmlns:wps="http://schemas.microsoft.com/office/word/2010/wordprocessingShape" mc:Ignorable="w14 w15 w16se w16cid w16 w16cex w16sdtdh wp14">
+  <w:abstractNum w:abstractNumId="0" w15:restartNumberingAfterBreak="0">
+    <w:nsid w:val="23A53740"/>
+    <w:multiLevelType w:val="hybridMultilevel"/>
+    <w:tmpl w:val="B10EEC7C"/>
+    <w:lvl w:ilvl="0" w:tplc="0409000F">
+      <w:start w:val="1"/>
+      <w:numFmt w:val="decimal"/>
+      <w:lvlText w:val="%1."/>
+      <w:lvlJc w:val="left"/>
+      <w:pPr>
+        <w:ind w:left="720" w:hanging="360"/>
+      </w:pPr>
+      <w:rPr>
+        <w:rFonts w:hint="default"/>
+      </w:rPr>
+    </w:lvl>
+    <w:lvl w:ilvl="1" w:tplc="04090019" w:tentative="1">
+      <w:start w:val="1"/>
+      <w:numFmt w:val="lowerLetter"/>
+      <w:lvlText w:val="%2."/>
+      <w:lvlJc w:val="left"/>
+      <w:pPr>
+        <w:ind w:left="1440" w:hanging="360"/>
+      </w:pPr>
+    </w:lvl>
+    <w:lvl w:ilvl="2" w:tplc="0409001B" w:tentative="1">
+      <w:start w:val="1"/>
+      <w:numFmt w:val="lowerRoman"/>
+      <w:lvlText w:val="%3."/>
+      <w:lvlJc w:val="right"/>
+      <w:pPr>
+        <w:ind w:left="2160" w:hanging="180"/>
+      </w:pPr>
+    </w:lvl>
+    <w:lvl w:ilvl="3" w:tplc="0409000F" w:tentative="1">
+      <w:start w:val="1"/>
+      <w:numFmt w:val="decimal"/>
+      <w:lvlText w:val="%4."/>
+      <w:lvlJc w:val="left"/>
+      <w:pPr>
+        <w:ind w:left="2880" w:hanging="360"/>
+      </w:pPr>
+    </w:lvl>
+    <w:lvl w:ilvl="4" w:tplc="04090019" w:tentative="1">
+      <w:start w:val="1"/>
+      <w:numFmt w:val="lowerLetter"/>
+      <w:lvlText w:val="%5."/>
+      <w:lvlJc w:val="left"/>
+      <w:pPr>
+        <w:ind w:left="3600" w:hanging="360"/>
+      </w:pPr>
+    </w:lvl>
+    <w:lvl w:ilvl="5" w:tplc="0409001B" w:tentative="1">
+      <w:start w:val="1"/>
+      <w:numFmt w:val="lowerRoman"/>
+      <w:lvlText w:val="%6."/>
+      <w:lvlJc w:val="right"/>
+      <w:pPr>
+        <w:ind w:left="4320" w:hanging="180"/>
+      </w:pPr>
+    </w:lvl>
+    <w:lvl w:ilvl="6" w:tplc="0409000F" w:tentative="1">
+      <w:start w:val="1"/>
+      <w:numFmt w:val="decimal"/>
+      <w:lvlText w:val="%7."/>
+      <w:lvlJc w:val="left"/>
+      <w:pPr>
+        <w:ind w:left="5040" w:hanging="360"/>
+      </w:pPr>
+    </w:lvl>
+    <w:lvl w:ilvl="7" w:tplc="04090019" w:tentative="1">
+      <w:start w:val="1"/>
+      <w:numFmt w:val="lowerLetter"/>
+      <w:lvlText w:val="%8."/>
+      <w:lvlJc w:val="left"/>
+      <w:pPr>
+        <w:ind w:left="5760" w:hanging="360"/>
+      </w:pPr>
+    </w:lvl>
+    <w:lvl w:ilvl="8" w:tplc="0409001B" w:tentative="1">
+      <w:start w:val="1"/>
+      <w:numFmt w:val="lowerRoman"/>
+      <w:lvlText w:val="%9."/>
+      <w:lvlJc w:val="right"/>
+      <w:pPr>
+        <w:ind w:left="6480" w:hanging="180"/>
+      </w:pPr>
+    </w:lvl>
+  </w:abstractNum>
+  <w:num w:numId="1">
+    <w:abstractNumId w:val="0"/>
+  </w:num>
+</w:numbering>
 </file>
 
 <file path=word/styles.xml><?xml version="1.0" encoding="utf-8"?>
@@ -1704,6 +2200,17 @@
       <w:szCs w:val="20"/>
     </w:rPr>
   </w:style>
+  <w:style w:type="paragraph" w:styleId="ListParagraph">
+    <w:name w:val="List Paragraph"/>
+    <w:basedOn w:val="Normal"/>
+    <w:uiPriority w:val="34"/>
+    <w:qFormat/>
+    <w:rsid w:val="00875006"/>
+    <w:pPr>
+      <w:ind w:left="720"/>
+      <w:contextualSpacing/>
+    </w:pPr>
+  </w:style>
 </w:styles>
 </file>
 

</xml_diff>